<commit_message>
Add ManageEngine document link
</commit_message>
<xml_diff>
--- a/me-servicedesk-UserProvisioning/Okta_ManageEngine_Workflows_v1.docx
+++ b/me-servicedesk-UserProvisioning/Okta_ManageEngine_Workflows_v1.docx
@@ -595,19 +595,10 @@
     </w:p>
     <w:p>
       <w:r>
-        <w:t xml:space="preserve">In your </w:t>
-      </w:r>
-      <w:r>
-        <w:t>Okta tenant’s administration console</w:t>
-      </w:r>
-      <w:r>
-        <w:t xml:space="preserve">, go to </w:t>
-      </w:r>
-      <w:r>
-        <w:t>Directory &gt;</w:t>
-      </w:r>
-      <w:r>
-        <w:t xml:space="preserve"> Profile Editor and open </w:t>
+        <w:t xml:space="preserve">In your Okta tenant’s administration console, go to </w:t>
+      </w:r>
+      <w:r>
+        <w:t xml:space="preserve">Directory &gt; Profile Editor and open </w:t>
       </w:r>
       <w:r>
         <w:t xml:space="preserve">the default Okta profile and add </w:t>
@@ -715,6 +706,9 @@
         <w:spacing w:after="200" w:line="300" w:lineRule="auto"/>
       </w:pPr>
       <w:r>
+        <w:rPr>
+          <w:noProof/>
+        </w:rPr>
         <w:lastRenderedPageBreak/>
         <w:drawing>
           <wp:inline distT="0" distB="0" distL="0" distR="0" wp14:anchorId="2B0893D4" wp14:editId="00629721">
@@ -760,6 +754,9 @@
     </w:p>
     <w:p>
       <w:r>
+        <w:rPr>
+          <w:noProof/>
+        </w:rPr>
         <w:drawing>
           <wp:inline distT="0" distB="0" distL="0" distR="0" wp14:anchorId="1F3C8D5A" wp14:editId="05ADE937">
             <wp:extent cx="4562947" cy="2607398"/>
@@ -810,6 +807,9 @@
     </w:p>
     <w:p>
       <w:r>
+        <w:rPr>
+          <w:noProof/>
+        </w:rPr>
         <w:lastRenderedPageBreak/>
         <w:drawing>
           <wp:inline distT="0" distB="0" distL="0" distR="0" wp14:anchorId="6F368093" wp14:editId="51A221AA">
@@ -848,22 +848,36 @@
         </w:drawing>
       </w:r>
     </w:p>
+    <w:p/>
     <w:p>
-      <w:pPr>
-        <w:pStyle w:val="Heading3"/>
-      </w:pPr>
-      <w:r>
-        <w:t>Step 4</w:t>
-      </w:r>
-      <w:r>
-        <w:t xml:space="preserve"> – Generate Refresh Token</w:t>
-      </w:r>
+      <w:r>
+        <w:t xml:space="preserve">For more details, see the ManageEngine documentation here: </w:t>
+      </w:r>
+      <w:hyperlink r:id="rId14" w:history="1">
+        <w:r>
+          <w:rPr>
+            <w:rStyle w:val="Hyperlink"/>
+          </w:rPr>
+          <w:t>https://www.manageengine.com/products/service-desk/sdpod-v3-api/getting-started/oauth-2.0.html#generate-access-token-and-refresh-token</w:t>
+        </w:r>
+      </w:hyperlink>
     </w:p>
     <w:p>
+      <w:pPr>
+        <w:pStyle w:val="Heading3"/>
+      </w:pPr>
+      <w:r>
+        <w:t>Step 4</w:t>
+      </w:r>
+      <w:r>
+        <w:t xml:space="preserve"> – Generate Refresh Token</w:t>
+      </w:r>
+    </w:p>
+    <w:p>
       <w:r>
         <w:t xml:space="preserve">Using an API client like Postman, call the following endpoint POST </w:t>
       </w:r>
-      <w:hyperlink r:id="rId14" w:history="1">
+      <w:hyperlink r:id="rId15" w:history="1">
         <w:r>
           <w:rPr>
             <w:rStyle w:val="Hyperlink"/>
@@ -1137,23 +1151,7 @@
                 <w:sz w:val="22"/>
                 <w:szCs w:val="22"/>
               </w:rPr>
-              <w:t xml:space="preserve">The Client </w:t>
-            </w:r>
-            <w:r>
-              <w:rPr>
-                <w:rFonts w:ascii="Arial" w:hAnsi="Arial" w:cs="Arial"/>
-                <w:sz w:val="22"/>
-                <w:szCs w:val="22"/>
-              </w:rPr>
-              <w:t>Secret</w:t>
-            </w:r>
-            <w:r>
-              <w:rPr>
-                <w:rFonts w:ascii="Arial" w:hAnsi="Arial" w:cs="Arial"/>
-                <w:sz w:val="22"/>
-                <w:szCs w:val="22"/>
-              </w:rPr>
-              <w:t xml:space="preserve"> copied from Step 3</w:t>
+              <w:t>The Client Secret copied from Step 3</w:t>
             </w:r>
           </w:p>
         </w:tc>
@@ -1264,6 +1262,9 @@
         <w:spacing w:after="200" w:line="300" w:lineRule="auto"/>
       </w:pPr>
       <w:r>
+        <w:rPr>
+          <w:noProof/>
+        </w:rPr>
         <w:drawing>
           <wp:inline distT="0" distB="0" distL="0" distR="0" wp14:anchorId="1E4FA036" wp14:editId="16F89DF3">
             <wp:extent cx="5943600" cy="1131570"/>
@@ -1280,7 +1281,7 @@
                     <pic:cNvPicPr/>
                   </pic:nvPicPr>
                   <pic:blipFill>
-                    <a:blip r:embed="rId15"/>
+                    <a:blip r:embed="rId16"/>
                     <a:stretch>
                       <a:fillRect/>
                     </a:stretch>
@@ -1307,16 +1308,7 @@
       </w:pPr>
       <w:r>
         <w:lastRenderedPageBreak/>
-        <w:t xml:space="preserve">Step </w:t>
-      </w:r>
-      <w:r>
-        <w:t>5</w:t>
-      </w:r>
-      <w:r>
-        <w:t xml:space="preserve"> –</w:t>
-      </w:r>
-      <w:r>
-        <w:t xml:space="preserve"> Configure Okta Workflows</w:t>
+        <w:t>Step 5 – Configure Okta Workflows</w:t>
       </w:r>
     </w:p>
     <w:p>
@@ -1631,22 +1623,7 @@
         </w:numPr>
       </w:pPr>
       <w:r>
-        <w:t xml:space="preserve">Remove the user from </w:t>
-      </w:r>
-      <w:r>
-        <w:t>the Requesters group in Okta.</w:t>
-      </w:r>
-      <w:r>
-        <w:t xml:space="preserve"> </w:t>
-      </w:r>
-      <w:r>
-        <w:t xml:space="preserve">The respective user will be </w:t>
-      </w:r>
-      <w:r>
-        <w:t>removed</w:t>
-      </w:r>
-      <w:r>
-        <w:t xml:space="preserve"> as a Requester in ServiceDesk.</w:t>
+        <w:t>Remove the user from the Requesters group in Okta. The respective user will be removed as a Requester in ServiceDesk.</w:t>
       </w:r>
     </w:p>
     <w:p>
@@ -1658,19 +1635,7 @@
         </w:numPr>
       </w:pPr>
       <w:r>
-        <w:t xml:space="preserve">Add a user to the </w:t>
-      </w:r>
-      <w:r>
-        <w:t>Technicians</w:t>
-      </w:r>
-      <w:r>
-        <w:t xml:space="preserve"> group in Okta. The respective user will be created as a Technician</w:t>
-      </w:r>
-      <w:r>
-        <w:t xml:space="preserve"> </w:t>
-      </w:r>
-      <w:r>
-        <w:t>in ServiceDesk.</w:t>
+        <w:t>Add a user to the Technicians group in Okta. The respective user will be created as a Technician in ServiceDesk.</w:t>
       </w:r>
     </w:p>
     <w:p>
@@ -1682,13 +1647,7 @@
         </w:numPr>
       </w:pPr>
       <w:r>
-        <w:t>Remove the user from the Technicians group in Okta. The respective user will be removed as a Technician</w:t>
-      </w:r>
-      <w:r>
-        <w:t xml:space="preserve"> </w:t>
-      </w:r>
-      <w:r>
-        <w:t>in ServiceDesk.</w:t>
+        <w:t>Remove the user from the Technicians group in Okta. The respective user will be removed as a Technician in ServiceDesk.</w:t>
       </w:r>
     </w:p>
     <w:p>
@@ -3806,6 +3765,7 @@
   <w:style w:type="character" w:default="1" w:styleId="DefaultParagraphFont">
     <w:name w:val="Default Paragraph Font"/>
     <w:uiPriority w:val="1"/>
+    <w:semiHidden/>
     <w:unhideWhenUsed/>
   </w:style>
   <w:style w:type="table" w:default="1" w:styleId="TableNormal">

</xml_diff>

<commit_message>
Added info on Token Endpoint config
</commit_message>
<xml_diff>
--- a/me-servicedesk-UserProvisioning/Okta_ManageEngine_Workflows_v1.docx
+++ b/me-servicedesk-UserProvisioning/Okta_ManageEngine_Workflows_v1.docx
@@ -621,11 +621,9 @@
           <w:numId w:val="15"/>
         </w:numPr>
       </w:pPr>
-      <w:proofErr w:type="spellStart"/>
       <w:r>
         <w:t>requester_id</w:t>
       </w:r>
-      <w:proofErr w:type="spellEnd"/>
     </w:p>
     <w:p>
       <w:pPr>
@@ -635,7 +633,6 @@
           <w:numId w:val="15"/>
         </w:numPr>
       </w:pPr>
-      <w:proofErr w:type="spellStart"/>
       <w:r>
         <w:t>t</w:t>
       </w:r>
@@ -645,7 +642,6 @@
       <w:r>
         <w:t>_id</w:t>
       </w:r>
-      <w:proofErr w:type="spellEnd"/>
     </w:p>
     <w:p>
       <w:r>
@@ -665,15 +661,7 @@
     </w:p>
     <w:p>
       <w:r>
-        <w:t xml:space="preserve">Go to the </w:t>
-      </w:r>
-      <w:proofErr w:type="spellStart"/>
-      <w:r>
-        <w:t>Zoho</w:t>
-      </w:r>
-      <w:proofErr w:type="spellEnd"/>
-      <w:r>
-        <w:t xml:space="preserve"> API Console </w:t>
+        <w:t xml:space="preserve">Go to the Zoho API Console </w:t>
       </w:r>
       <w:r>
         <w:t>(</w:t>
@@ -682,6 +670,7 @@
         <w:r>
           <w:rPr>
             <w:rStyle w:val="Hyperlink"/>
+            <w:color w:val="0070C0"/>
           </w:rPr>
           <w:t>https://api-console.zoho.com/</w:t>
         </w:r>
@@ -690,13 +679,8 @@
         <w:t xml:space="preserve">) </w:t>
       </w:r>
       <w:r>
-        <w:t xml:space="preserve">and create a new Self Client with the Scope of </w:t>
-      </w:r>
-      <w:proofErr w:type="spellStart"/>
-      <w:r>
-        <w:t>SDPOnDemand.users.ALL</w:t>
-      </w:r>
-      <w:proofErr w:type="spellEnd"/>
+        <w:t>and create a new Self Client with the Scope of SDPOnDemand.users.ALL</w:t>
+      </w:r>
       <w:r>
         <w:t xml:space="preserve"> and set the time duration to 10 minutes.</w:t>
       </w:r>
@@ -857,6 +841,7 @@
         <w:r>
           <w:rPr>
             <w:rStyle w:val="Hyperlink"/>
+            <w:color w:val="0070C0"/>
           </w:rPr>
           <w:t>https://www.manageengine.com/products/service-desk/sdpod-v3-api/getting-started/oauth-2.0.html#generate-access-token-and-refresh-token</w:t>
         </w:r>
@@ -874,6 +859,11 @@
       </w:r>
     </w:p>
     <w:p>
+      <w:pPr>
+        <w:rPr>
+          <w:rStyle w:val="Hyperlink"/>
+        </w:rPr>
+      </w:pPr>
       <w:r>
         <w:t xml:space="preserve">Using an API client like Postman, call the following endpoint POST </w:t>
       </w:r>
@@ -881,11 +871,73 @@
         <w:r>
           <w:rPr>
             <w:rStyle w:val="Hyperlink"/>
+            <w:color w:val="0070C0"/>
           </w:rPr>
           <w:t>https://accounts.zoho.com/oauth/v2/token</w:t>
         </w:r>
       </w:hyperlink>
     </w:p>
+    <w:p>
+      <w:pPr>
+        <w:rPr>
+          <w:rStyle w:val="Hyperlink"/>
+        </w:rPr>
+      </w:pPr>
+    </w:p>
+    <w:p>
+      <w:pPr>
+        <w:rPr>
+          <w:rStyle w:val="Hyperlink"/>
+          <w:color w:val="auto"/>
+        </w:rPr>
+      </w:pPr>
+      <w:r>
+        <w:rPr>
+          <w:rStyle w:val="Hyperlink"/>
+          <w:color w:val="auto"/>
+        </w:rPr>
+        <w:t xml:space="preserve">Note: </w:t>
+      </w:r>
+      <w:r>
+        <w:rPr>
+          <w:rStyle w:val="Hyperlink"/>
+          <w:color w:val="auto"/>
+        </w:rPr>
+        <w:t>Depending on your account configuration, the token endpoint may include “au” in the domain name.</w:t>
+      </w:r>
+    </w:p>
+    <w:p>
+      <w:pPr>
+        <w:rPr>
+          <w:rStyle w:val="Hyperlink"/>
+          <w:color w:val="0070C0"/>
+        </w:rPr>
+      </w:pPr>
+      <w:hyperlink r:id="rId16" w:history="1">
+        <w:r>
+          <w:rPr>
+            <w:rStyle w:val="Hyperlink"/>
+            <w:color w:val="0070C0"/>
+          </w:rPr>
+          <w:t>https://accounts.zoho.com</w:t>
+        </w:r>
+        <w:r>
+          <w:rPr>
+            <w:rStyle w:val="Hyperlink"/>
+            <w:color w:val="0070C0"/>
+          </w:rPr>
+          <w:t>.au</w:t>
+        </w:r>
+        <w:r>
+          <w:rPr>
+            <w:rStyle w:val="Hyperlink"/>
+            <w:color w:val="0070C0"/>
+          </w:rPr>
+          <w:t>/oauth/v2/token</w:t>
+        </w:r>
+      </w:hyperlink>
+    </w:p>
+    <w:p/>
     <w:p>
       <w:r>
         <w:t>With the following x-www-form-</w:t>
@@ -1226,6 +1278,9 @@
               <w:t xml:space="preserve"> </w:t>
             </w:r>
             <w:r>
+              <w:rPr>
+                <w:color w:val="0070C0"/>
+              </w:rPr>
               <w:t>https://www.zoho.com</w:t>
             </w:r>
           </w:p>
@@ -1265,6 +1320,7 @@
         <w:rPr>
           <w:noProof/>
         </w:rPr>
+        <w:lastRenderedPageBreak/>
         <w:drawing>
           <wp:inline distT="0" distB="0" distL="0" distR="0" wp14:anchorId="1E4FA036" wp14:editId="16F89DF3">
             <wp:extent cx="5943600" cy="1131570"/>
@@ -1281,7 +1337,7 @@
                     <pic:cNvPicPr/>
                   </pic:nvPicPr>
                   <pic:blipFill>
-                    <a:blip r:embed="rId16"/>
+                    <a:blip r:embed="rId17"/>
                     <a:stretch>
                       <a:fillRect/>
                     </a:stretch>
@@ -1307,7 +1363,6 @@
         <w:pStyle w:val="Heading3"/>
       </w:pPr>
       <w:r>
-        <w:lastRenderedPageBreak/>
         <w:t>Step 5 – Configure Okta Workflows</w:t>
       </w:r>
     </w:p>
@@ -1576,6 +1631,93 @@
           </w:p>
         </w:tc>
       </w:tr>
+      <w:tr>
+        <w:tc>
+          <w:tcPr>
+            <w:tcW w:w="3119" w:type="dxa"/>
+          </w:tcPr>
+          <w:p>
+            <w:pPr>
+              <w:rPr>
+                <w:rFonts w:ascii="Arial" w:eastAsiaTheme="minorHAnsi" w:hAnsi="Arial" w:cs="Arial"/>
+                <w:sz w:val="22"/>
+                <w:szCs w:val="22"/>
+              </w:rPr>
+            </w:pPr>
+            <w:proofErr w:type="spellStart"/>
+            <w:r>
+              <w:rPr>
+                <w:rFonts w:ascii="Arial" w:eastAsiaTheme="minorHAnsi" w:hAnsi="Arial" w:cs="Arial"/>
+                <w:sz w:val="22"/>
+                <w:szCs w:val="22"/>
+              </w:rPr>
+              <w:t>token_endpoint</w:t>
+            </w:r>
+            <w:proofErr w:type="spellEnd"/>
+          </w:p>
+        </w:tc>
+        <w:tc>
+          <w:tcPr>
+            <w:tcW w:w="6231" w:type="dxa"/>
+          </w:tcPr>
+          <w:p>
+            <w:pPr>
+              <w:pStyle w:val="NormalWeb"/>
+              <w:rPr>
+                <w:rFonts w:ascii="Arial" w:hAnsi="Arial" w:cs="Arial"/>
+                <w:sz w:val="22"/>
+                <w:szCs w:val="22"/>
+              </w:rPr>
+            </w:pPr>
+            <w:hyperlink r:id="rId18" w:history="1">
+              <w:r>
+                <w:rPr>
+                  <w:rStyle w:val="Hyperlink"/>
+                  <w:color w:val="0070C0"/>
+                </w:rPr>
+                <w:t>https://accounts.zoho.com/oauth/v2/token</w:t>
+              </w:r>
+            </w:hyperlink>
+            <w:r>
+              <w:rPr>
+                <w:rStyle w:val="Hyperlink"/>
+                <w:color w:val="0070C0"/>
+              </w:rPr>
+              <w:t xml:space="preserve"> </w:t>
+            </w:r>
+            <w:r>
+              <w:rPr>
+                <w:rStyle w:val="Hyperlink"/>
+                <w:color w:val="auto"/>
+              </w:rPr>
+              <w:t xml:space="preserve">or </w:t>
+            </w:r>
+            <w:hyperlink r:id="rId19" w:history="1">
+              <w:r>
+                <w:rPr>
+                  <w:rStyle w:val="Hyperlink"/>
+                  <w:color w:val="0070C0"/>
+                </w:rPr>
+                <w:t>https://accounts.zoho.com</w:t>
+              </w:r>
+              <w:r>
+                <w:rPr>
+                  <w:rStyle w:val="Hyperlink"/>
+                  <w:color w:val="0070C0"/>
+                </w:rPr>
+                <w:t>.au</w:t>
+              </w:r>
+              <w:r>
+                <w:rPr>
+                  <w:rStyle w:val="Hyperlink"/>
+                  <w:color w:val="0070C0"/>
+                </w:rPr>
+                <w:t>/oauth/v2/token</w:t>
+              </w:r>
+            </w:hyperlink>
+          </w:p>
+        </w:tc>
+      </w:tr>
     </w:tbl>
     <w:p/>
     <w:p/>
@@ -1609,8 +1751,20 @@
           <w:ilvl w:val="0"/>
           <w:numId w:val="16"/>
         </w:numPr>
-      </w:pPr>
-      <w:r>
+        <w:rPr>
+          <w:rFonts w:ascii="Times New Roman" w:hAnsi="Times New Roman" w:cs="Times New Roman"/>
+          <w:color w:val="auto"/>
+          <w:sz w:val="24"/>
+          <w:szCs w:val="24"/>
+        </w:rPr>
+      </w:pPr>
+      <w:r>
+        <w:rPr>
+          <w:rFonts w:ascii="Times New Roman" w:hAnsi="Times New Roman" w:cs="Times New Roman"/>
+          <w:color w:val="auto"/>
+          <w:sz w:val="24"/>
+          <w:szCs w:val="24"/>
+        </w:rPr>
         <w:t>Add a user to the Requesters group in Okta. The respective user will be created as a Requester in ServiceDesk.</w:t>
       </w:r>
     </w:p>
@@ -1621,8 +1775,20 @@
           <w:ilvl w:val="0"/>
           <w:numId w:val="16"/>
         </w:numPr>
-      </w:pPr>
-      <w:r>
+        <w:rPr>
+          <w:rFonts w:ascii="Times New Roman" w:hAnsi="Times New Roman" w:cs="Times New Roman"/>
+          <w:color w:val="auto"/>
+          <w:sz w:val="24"/>
+          <w:szCs w:val="24"/>
+        </w:rPr>
+      </w:pPr>
+      <w:r>
+        <w:rPr>
+          <w:rFonts w:ascii="Times New Roman" w:hAnsi="Times New Roman" w:cs="Times New Roman"/>
+          <w:color w:val="auto"/>
+          <w:sz w:val="24"/>
+          <w:szCs w:val="24"/>
+        </w:rPr>
         <w:t>Remove the user from the Requesters group in Okta. The respective user will be removed as a Requester in ServiceDesk.</w:t>
       </w:r>
     </w:p>
@@ -1633,8 +1799,20 @@
           <w:ilvl w:val="0"/>
           <w:numId w:val="16"/>
         </w:numPr>
-      </w:pPr>
-      <w:r>
+        <w:rPr>
+          <w:rFonts w:ascii="Times New Roman" w:hAnsi="Times New Roman" w:cs="Times New Roman"/>
+          <w:color w:val="auto"/>
+          <w:sz w:val="24"/>
+          <w:szCs w:val="24"/>
+        </w:rPr>
+      </w:pPr>
+      <w:r>
+        <w:rPr>
+          <w:rFonts w:ascii="Times New Roman" w:hAnsi="Times New Roman" w:cs="Times New Roman"/>
+          <w:color w:val="auto"/>
+          <w:sz w:val="24"/>
+          <w:szCs w:val="24"/>
+        </w:rPr>
         <w:t>Add a user to the Technicians group in Okta. The respective user will be created as a Technician in ServiceDesk.</w:t>
       </w:r>
     </w:p>
@@ -1645,8 +1823,20 @@
           <w:ilvl w:val="0"/>
           <w:numId w:val="16"/>
         </w:numPr>
-      </w:pPr>
-      <w:r>
+        <w:rPr>
+          <w:rFonts w:ascii="Times New Roman" w:hAnsi="Times New Roman" w:cs="Times New Roman"/>
+          <w:color w:val="auto"/>
+          <w:sz w:val="24"/>
+          <w:szCs w:val="24"/>
+        </w:rPr>
+      </w:pPr>
+      <w:r>
+        <w:rPr>
+          <w:rFonts w:ascii="Times New Roman" w:hAnsi="Times New Roman" w:cs="Times New Roman"/>
+          <w:color w:val="auto"/>
+          <w:sz w:val="24"/>
+          <w:szCs w:val="24"/>
+        </w:rPr>
         <w:t>Remove the user from the Technicians group in Okta. The respective user will be removed as a Technician in ServiceDesk.</w:t>
       </w:r>
     </w:p>

</xml_diff>